<commit_message>
Update Final Report - Journal.docx
</commit_message>
<xml_diff>
--- a/Final Report - Journal.docx
+++ b/Final Report - Journal.docx
@@ -80,6 +80,7 @@
         </w:rPr>
         <w:t xml:space="preserve"> Husein</w:t>
       </w:r>
+      <w:proofErr w:type="gramStart"/>
       <w:r>
         <w:rPr>
           <w:b/>
@@ -109,6 +110,7 @@
         <w:t>Rizka</w:t>
       </w:r>
       <w:proofErr w:type="spellEnd"/>
+      <w:proofErr w:type="gramEnd"/>
       <w:r>
         <w:rPr>
           <w:b/>
@@ -400,6 +402,7 @@
         </w:rPr>
         <w:t xml:space="preserve">, </w:t>
       </w:r>
+      <w:proofErr w:type="gramStart"/>
       <w:r>
         <w:rPr>
           <w:color w:val="000000"/>
@@ -416,6 +419,7 @@
         </w:rPr>
         <w:t>aleshariza@gmail.com</w:t>
       </w:r>
+      <w:proofErr w:type="gramEnd"/>
       <w:r>
         <w:rPr>
           <w:color w:val="000000"/>
@@ -771,15 +775,25 @@
           <w:szCs w:val="20"/>
           <w:highlight w:val="white"/>
         </w:rPr>
-        <w:t xml:space="preserve"> Global cancer statistics(</w:t>
-      </w:r>
-      <w:proofErr w:type="spellStart"/>
+        <w:t xml:space="preserve"> Global cancer </w:t>
+      </w:r>
+      <w:proofErr w:type="gramStart"/>
       <w:r>
         <w:rPr>
           <w:sz w:val="20"/>
           <w:szCs w:val="20"/>
           <w:highlight w:val="white"/>
         </w:rPr>
+        <w:t>statistics(</w:t>
+      </w:r>
+      <w:proofErr w:type="spellStart"/>
+      <w:proofErr w:type="gramEnd"/>
+      <w:r>
+        <w:rPr>
+          <w:sz w:val="20"/>
+          <w:szCs w:val="20"/>
+          <w:highlight w:val="white"/>
+        </w:rPr>
         <w:t>Globocan</w:t>
       </w:r>
       <w:proofErr w:type="spellEnd"/>
@@ -1530,6 +1544,7 @@
         <w:t xml:space="preserve"> </w:t>
       </w:r>
       <w:proofErr w:type="spellStart"/>
+      <w:proofErr w:type="gramStart"/>
       <w:r>
         <w:rPr>
           <w:sz w:val="20"/>
@@ -1557,6 +1572,7 @@
         <w:t>kanker</w:t>
       </w:r>
       <w:proofErr w:type="spellEnd"/>
+      <w:proofErr w:type="gramEnd"/>
       <w:r>
         <w:rPr>
           <w:sz w:val="20"/>
@@ -1818,21 +1834,31 @@
         <w:t xml:space="preserve"> </w:t>
       </w:r>
       <w:proofErr w:type="spellStart"/>
+      <w:proofErr w:type="gramStart"/>
       <w:r>
         <w:rPr>
           <w:sz w:val="20"/>
           <w:szCs w:val="20"/>
           <w:highlight w:val="white"/>
         </w:rPr>
-        <w:t>low,medium,high</w:t>
-      </w:r>
-      <w:proofErr w:type="spellEnd"/>
+        <w:t>low,medium</w:t>
+      </w:r>
+      <w:proofErr w:type="gramEnd"/>
       <w:r>
         <w:rPr>
           <w:sz w:val="20"/>
           <w:szCs w:val="20"/>
           <w:highlight w:val="white"/>
         </w:rPr>
+        <w:t>,high</w:t>
+      </w:r>
+      <w:proofErr w:type="spellEnd"/>
+      <w:r>
+        <w:rPr>
+          <w:sz w:val="20"/>
+          <w:szCs w:val="20"/>
+          <w:highlight w:val="white"/>
+        </w:rPr>
         <w:t xml:space="preserve">. </w:t>
       </w:r>
       <w:proofErr w:type="spellStart"/>
@@ -2067,18 +2093,28 @@
           <w:szCs w:val="20"/>
           <w:highlight w:val="white"/>
         </w:rPr>
-        <w:t xml:space="preserve"> k-Nearest Neighbor yang mana  </w:t>
-      </w:r>
-      <w:proofErr w:type="spellStart"/>
+        <w:t xml:space="preserve"> k-Nearest Neighbor yang </w:t>
+      </w:r>
+      <w:proofErr w:type="gramStart"/>
       <w:r>
         <w:rPr>
           <w:sz w:val="20"/>
           <w:szCs w:val="20"/>
           <w:highlight w:val="white"/>
         </w:rPr>
+        <w:t xml:space="preserve">mana  </w:t>
+      </w:r>
+      <w:proofErr w:type="spellStart"/>
+      <w:r>
+        <w:rPr>
+          <w:sz w:val="20"/>
+          <w:szCs w:val="20"/>
+          <w:highlight w:val="white"/>
+        </w:rPr>
         <w:t>menghasilkan</w:t>
       </w:r>
       <w:proofErr w:type="spellEnd"/>
+      <w:proofErr w:type="gramEnd"/>
       <w:r>
         <w:rPr>
           <w:sz w:val="20"/>
@@ -2141,6 +2177,7 @@
         <w:t xml:space="preserve">Kata </w:t>
       </w:r>
       <w:proofErr w:type="spellStart"/>
+      <w:proofErr w:type="gramStart"/>
       <w:r>
         <w:rPr>
           <w:b/>
@@ -2158,6 +2195,7 @@
         </w:rPr>
         <w:t xml:space="preserve"> :</w:t>
       </w:r>
+      <w:proofErr w:type="gramEnd"/>
       <w:r>
         <w:rPr>
           <w:sz w:val="20"/>
@@ -2281,7 +2319,23 @@
           <w:sz w:val="20"/>
           <w:szCs w:val="20"/>
         </w:rPr>
-        <w:t>) notes that deaths from lung cancer have increased by 34,3783 cases. Usually the cause of cancer is the presence of unstable cell growth in lung tissue. The approach (method) that can be used to classify the level of seriousness of lung cancer based on the data obtained is the Decision Tree method and the K-NN (K-Nearest Neighbor) Algorithm. The data obtained is a collection of factors that cause lung cancer that commonly occur, starting from the level of obesity, the level of frequent smoking, and so on. Existing classification class is low, medium, high. The Decision Tree method classifies and identifies each class on causal factors. From these results a calculation will be carried out with k-Nearest Neighbor which produces an accuracy rate of 100%.</w:t>
+        <w:t xml:space="preserve">) notes that deaths from lung cancer have increased by 34,3783 cases. </w:t>
+      </w:r>
+      <w:proofErr w:type="gramStart"/>
+      <w:r>
+        <w:rPr>
+          <w:sz w:val="20"/>
+          <w:szCs w:val="20"/>
+        </w:rPr>
+        <w:t>Usually</w:t>
+      </w:r>
+      <w:proofErr w:type="gramEnd"/>
+      <w:r>
+        <w:rPr>
+          <w:sz w:val="20"/>
+          <w:szCs w:val="20"/>
+        </w:rPr>
+        <w:t xml:space="preserve"> the cause of cancer is the presence of unstable cell growth in lung tissue. The approach (method) that can be used to classify the level of seriousness of lung cancer based on the data obtained is the Decision Tree method and the K-NN (K-Nearest Neighbor) Algorithm. The data obtained is a collection of factors that cause lung cancer that commonly occur, starting from the level of obesity, the level of frequent smoking, and so on. Existing classification class is low, medium, high. The Decision Tree method classifies and identifies each class on causal factors. From these results a calculation will be carried out with k-Nearest Neighbor which produces an accuracy rate of 100%.</w:t>
       </w:r>
     </w:p>
     <w:p>
@@ -2293,6 +2347,7 @@
           <w:szCs w:val="20"/>
         </w:rPr>
       </w:pPr>
+      <w:proofErr w:type="gramStart"/>
       <w:r>
         <w:rPr>
           <w:b/>
@@ -2301,6 +2356,7 @@
         </w:rPr>
         <w:t>Keyword :</w:t>
       </w:r>
+      <w:proofErr w:type="gramEnd"/>
       <w:r>
         <w:rPr>
           <w:sz w:val="20"/>
@@ -3114,6 +3170,7 @@
         <w:t xml:space="preserve"> pada </w:t>
       </w:r>
       <w:proofErr w:type="spellStart"/>
+      <w:proofErr w:type="gramStart"/>
       <w:r>
         <w:rPr>
           <w:bCs/>
@@ -3144,6 +3201,7 @@
         <w:t>kanker</w:t>
       </w:r>
       <w:proofErr w:type="spellEnd"/>
+      <w:proofErr w:type="gramEnd"/>
       <w:r>
         <w:rPr>
           <w:bCs/>
@@ -5279,16 +5337,38 @@
           <w:sz w:val="20"/>
           <w:szCs w:val="20"/>
         </w:rPr>
-        <w:t xml:space="preserve">Decision Tree </w:t>
-      </w:r>
-      <w:r>
-        <w:rPr>
-          <w:bCs/>
-          <w:color w:val="000000"/>
-          <w:sz w:val="20"/>
-          <w:szCs w:val="20"/>
-        </w:rPr>
-        <w:t xml:space="preserve"> dan </w:t>
+        <w:t xml:space="preserve">Decision </w:t>
+      </w:r>
+      <w:proofErr w:type="gramStart"/>
+      <w:r>
+        <w:rPr>
+          <w:bCs/>
+          <w:i/>
+          <w:iCs/>
+          <w:color w:val="000000"/>
+          <w:sz w:val="20"/>
+          <w:szCs w:val="20"/>
+        </w:rPr>
+        <w:t xml:space="preserve">Tree </w:t>
+      </w:r>
+      <w:r>
+        <w:rPr>
+          <w:bCs/>
+          <w:color w:val="000000"/>
+          <w:sz w:val="20"/>
+          <w:szCs w:val="20"/>
+        </w:rPr>
+        <w:t xml:space="preserve"> dan</w:t>
+      </w:r>
+      <w:proofErr w:type="gramEnd"/>
+      <w:r>
+        <w:rPr>
+          <w:bCs/>
+          <w:color w:val="000000"/>
+          <w:sz w:val="20"/>
+          <w:szCs w:val="20"/>
+        </w:rPr>
+        <w:t xml:space="preserve"> </w:t>
       </w:r>
       <w:r>
         <w:rPr>
@@ -7322,6 +7402,1784 @@
         </w:rPr>
         <w:t xml:space="preserve">. </w:t>
       </w:r>
+      <w:r>
+        <w:rPr>
+          <w:bCs/>
+          <w:i/>
+          <w:iCs/>
+          <w:color w:val="000000"/>
+          <w:sz w:val="20"/>
+          <w:szCs w:val="20"/>
+        </w:rPr>
+        <w:t>Cleaning data</w:t>
+      </w:r>
+      <w:r>
+        <w:rPr>
+          <w:bCs/>
+          <w:color w:val="000000"/>
+          <w:sz w:val="20"/>
+          <w:szCs w:val="20"/>
+        </w:rPr>
+        <w:t xml:space="preserve"> </w:t>
+      </w:r>
+      <w:proofErr w:type="spellStart"/>
+      <w:r>
+        <w:rPr>
+          <w:bCs/>
+          <w:color w:val="000000"/>
+          <w:sz w:val="20"/>
+          <w:szCs w:val="20"/>
+        </w:rPr>
+        <w:t>dilakukan</w:t>
+      </w:r>
+      <w:proofErr w:type="spellEnd"/>
+      <w:r>
+        <w:rPr>
+          <w:bCs/>
+          <w:color w:val="000000"/>
+          <w:sz w:val="20"/>
+          <w:szCs w:val="20"/>
+        </w:rPr>
+        <w:t xml:space="preserve"> </w:t>
+      </w:r>
+      <w:proofErr w:type="spellStart"/>
+      <w:r>
+        <w:rPr>
+          <w:bCs/>
+          <w:color w:val="000000"/>
+          <w:sz w:val="20"/>
+          <w:szCs w:val="20"/>
+        </w:rPr>
+        <w:t>dengan</w:t>
+      </w:r>
+      <w:proofErr w:type="spellEnd"/>
+      <w:r>
+        <w:rPr>
+          <w:bCs/>
+          <w:color w:val="000000"/>
+          <w:sz w:val="20"/>
+          <w:szCs w:val="20"/>
+        </w:rPr>
+        <w:t xml:space="preserve"> </w:t>
+      </w:r>
+      <w:proofErr w:type="spellStart"/>
+      <w:r>
+        <w:rPr>
+          <w:bCs/>
+          <w:color w:val="000000"/>
+          <w:sz w:val="20"/>
+          <w:szCs w:val="20"/>
+        </w:rPr>
+        <w:t>cara</w:t>
+      </w:r>
+      <w:proofErr w:type="spellEnd"/>
+      <w:r>
+        <w:rPr>
+          <w:bCs/>
+          <w:color w:val="000000"/>
+          <w:sz w:val="20"/>
+          <w:szCs w:val="20"/>
+        </w:rPr>
+        <w:t xml:space="preserve"> </w:t>
+      </w:r>
+      <w:proofErr w:type="spellStart"/>
+      <w:r>
+        <w:rPr>
+          <w:bCs/>
+          <w:color w:val="000000"/>
+          <w:sz w:val="20"/>
+          <w:szCs w:val="20"/>
+        </w:rPr>
+        <w:t>menghapus</w:t>
+      </w:r>
+      <w:proofErr w:type="spellEnd"/>
+      <w:r>
+        <w:rPr>
+          <w:bCs/>
+          <w:color w:val="000000"/>
+          <w:sz w:val="20"/>
+          <w:szCs w:val="20"/>
+        </w:rPr>
+        <w:t xml:space="preserve"> variable yang </w:t>
+      </w:r>
+      <w:proofErr w:type="spellStart"/>
+      <w:r>
+        <w:rPr>
+          <w:bCs/>
+          <w:color w:val="000000"/>
+          <w:sz w:val="20"/>
+          <w:szCs w:val="20"/>
+        </w:rPr>
+        <w:t>tidak</w:t>
+      </w:r>
+      <w:proofErr w:type="spellEnd"/>
+      <w:r>
+        <w:rPr>
+          <w:bCs/>
+          <w:color w:val="000000"/>
+          <w:sz w:val="20"/>
+          <w:szCs w:val="20"/>
+        </w:rPr>
+        <w:t xml:space="preserve"> </w:t>
+      </w:r>
+      <w:proofErr w:type="spellStart"/>
+      <w:r>
+        <w:rPr>
+          <w:bCs/>
+          <w:color w:val="000000"/>
+          <w:sz w:val="20"/>
+          <w:szCs w:val="20"/>
+        </w:rPr>
+        <w:t>digunakan</w:t>
+      </w:r>
+      <w:proofErr w:type="spellEnd"/>
+      <w:r>
+        <w:rPr>
+          <w:bCs/>
+          <w:color w:val="000000"/>
+          <w:sz w:val="20"/>
+          <w:szCs w:val="20"/>
+        </w:rPr>
+        <w:t xml:space="preserve"> yang mana pada dataset yang </w:t>
+      </w:r>
+      <w:proofErr w:type="spellStart"/>
+      <w:r>
+        <w:rPr>
+          <w:bCs/>
+          <w:color w:val="000000"/>
+          <w:sz w:val="20"/>
+          <w:szCs w:val="20"/>
+        </w:rPr>
+        <w:t>digunakan</w:t>
+      </w:r>
+      <w:proofErr w:type="spellEnd"/>
+      <w:r>
+        <w:rPr>
+          <w:bCs/>
+          <w:color w:val="000000"/>
+          <w:sz w:val="20"/>
+          <w:szCs w:val="20"/>
+        </w:rPr>
+        <w:t xml:space="preserve"> </w:t>
+      </w:r>
+      <w:proofErr w:type="spellStart"/>
+      <w:r>
+        <w:rPr>
+          <w:bCs/>
+          <w:color w:val="000000"/>
+          <w:sz w:val="20"/>
+          <w:szCs w:val="20"/>
+        </w:rPr>
+        <w:t>terdapat</w:t>
+      </w:r>
+      <w:proofErr w:type="spellEnd"/>
+      <w:r>
+        <w:rPr>
+          <w:bCs/>
+          <w:color w:val="000000"/>
+          <w:sz w:val="20"/>
+          <w:szCs w:val="20"/>
+        </w:rPr>
+        <w:t xml:space="preserve"> variable index dan patient id yang </w:t>
+      </w:r>
+      <w:proofErr w:type="spellStart"/>
+      <w:r>
+        <w:rPr>
+          <w:bCs/>
+          <w:color w:val="000000"/>
+          <w:sz w:val="20"/>
+          <w:szCs w:val="20"/>
+        </w:rPr>
+        <w:t>harus</w:t>
+      </w:r>
+      <w:proofErr w:type="spellEnd"/>
+      <w:r>
+        <w:rPr>
+          <w:bCs/>
+          <w:color w:val="000000"/>
+          <w:sz w:val="20"/>
+          <w:szCs w:val="20"/>
+        </w:rPr>
+        <w:t xml:space="preserve"> </w:t>
+      </w:r>
+      <w:proofErr w:type="spellStart"/>
+      <w:r>
+        <w:rPr>
+          <w:bCs/>
+          <w:color w:val="000000"/>
+          <w:sz w:val="20"/>
+          <w:szCs w:val="20"/>
+        </w:rPr>
+        <w:t>dihapus</w:t>
+      </w:r>
+      <w:proofErr w:type="spellEnd"/>
+      <w:r>
+        <w:rPr>
+          <w:bCs/>
+          <w:color w:val="000000"/>
+          <w:sz w:val="20"/>
+          <w:szCs w:val="20"/>
+        </w:rPr>
+        <w:t xml:space="preserve"> </w:t>
+      </w:r>
+      <w:proofErr w:type="spellStart"/>
+      <w:r>
+        <w:rPr>
+          <w:bCs/>
+          <w:color w:val="000000"/>
+          <w:sz w:val="20"/>
+          <w:szCs w:val="20"/>
+        </w:rPr>
+        <w:t>dikarenakan</w:t>
+      </w:r>
+      <w:proofErr w:type="spellEnd"/>
+      <w:r>
+        <w:rPr>
+          <w:bCs/>
+          <w:color w:val="000000"/>
+          <w:sz w:val="20"/>
+          <w:szCs w:val="20"/>
+        </w:rPr>
+        <w:t xml:space="preserve"> </w:t>
+      </w:r>
+      <w:proofErr w:type="spellStart"/>
+      <w:r>
+        <w:rPr>
+          <w:bCs/>
+          <w:color w:val="000000"/>
+          <w:sz w:val="20"/>
+          <w:szCs w:val="20"/>
+        </w:rPr>
+        <w:t>tidak</w:t>
+      </w:r>
+      <w:proofErr w:type="spellEnd"/>
+      <w:r>
+        <w:rPr>
+          <w:bCs/>
+          <w:color w:val="000000"/>
+          <w:sz w:val="20"/>
+          <w:szCs w:val="20"/>
+        </w:rPr>
+        <w:t xml:space="preserve"> </w:t>
+      </w:r>
+      <w:proofErr w:type="spellStart"/>
+      <w:r>
+        <w:rPr>
+          <w:bCs/>
+          <w:color w:val="000000"/>
+          <w:sz w:val="20"/>
+          <w:szCs w:val="20"/>
+        </w:rPr>
+        <w:t>memiliki</w:t>
+      </w:r>
+      <w:proofErr w:type="spellEnd"/>
+      <w:r>
+        <w:rPr>
+          <w:bCs/>
+          <w:color w:val="000000"/>
+          <w:sz w:val="20"/>
+          <w:szCs w:val="20"/>
+        </w:rPr>
+        <w:t xml:space="preserve"> </w:t>
+      </w:r>
+      <w:proofErr w:type="spellStart"/>
+      <w:r>
+        <w:rPr>
+          <w:bCs/>
+          <w:color w:val="000000"/>
+          <w:sz w:val="20"/>
+          <w:szCs w:val="20"/>
+        </w:rPr>
+        <w:t>korelasi</w:t>
+      </w:r>
+      <w:proofErr w:type="spellEnd"/>
+      <w:r>
+        <w:rPr>
+          <w:bCs/>
+          <w:color w:val="000000"/>
+          <w:sz w:val="20"/>
+          <w:szCs w:val="20"/>
+        </w:rPr>
+        <w:t xml:space="preserve"> </w:t>
+      </w:r>
+      <w:proofErr w:type="spellStart"/>
+      <w:r>
+        <w:rPr>
+          <w:bCs/>
+          <w:color w:val="000000"/>
+          <w:sz w:val="20"/>
+          <w:szCs w:val="20"/>
+        </w:rPr>
+        <w:t>dengan</w:t>
+      </w:r>
+      <w:proofErr w:type="spellEnd"/>
+      <w:r>
+        <w:rPr>
+          <w:bCs/>
+          <w:color w:val="000000"/>
+          <w:sz w:val="20"/>
+          <w:szCs w:val="20"/>
+        </w:rPr>
+        <w:t xml:space="preserve"> </w:t>
+      </w:r>
+      <w:proofErr w:type="spellStart"/>
+      <w:r>
+        <w:rPr>
+          <w:bCs/>
+          <w:color w:val="000000"/>
+          <w:sz w:val="20"/>
+          <w:szCs w:val="20"/>
+        </w:rPr>
+        <w:t>hasil</w:t>
+      </w:r>
+      <w:proofErr w:type="spellEnd"/>
+      <w:r>
+        <w:rPr>
+          <w:bCs/>
+          <w:color w:val="000000"/>
+          <w:sz w:val="20"/>
+          <w:szCs w:val="20"/>
+        </w:rPr>
+        <w:t xml:space="preserve"> yang </w:t>
+      </w:r>
+      <w:proofErr w:type="spellStart"/>
+      <w:r>
+        <w:rPr>
+          <w:bCs/>
+          <w:color w:val="000000"/>
+          <w:sz w:val="20"/>
+          <w:szCs w:val="20"/>
+        </w:rPr>
+        <w:t>akan</w:t>
+      </w:r>
+      <w:proofErr w:type="spellEnd"/>
+      <w:r>
+        <w:rPr>
+          <w:bCs/>
+          <w:color w:val="000000"/>
+          <w:sz w:val="20"/>
+          <w:szCs w:val="20"/>
+        </w:rPr>
+        <w:t xml:space="preserve"> </w:t>
+      </w:r>
+      <w:proofErr w:type="spellStart"/>
+      <w:r>
+        <w:rPr>
+          <w:bCs/>
+          <w:color w:val="000000"/>
+          <w:sz w:val="20"/>
+          <w:szCs w:val="20"/>
+        </w:rPr>
+        <w:t>digunakan</w:t>
+      </w:r>
+      <w:proofErr w:type="spellEnd"/>
+      <w:r>
+        <w:rPr>
+          <w:bCs/>
+          <w:color w:val="000000"/>
+          <w:sz w:val="20"/>
+          <w:szCs w:val="20"/>
+        </w:rPr>
+        <w:t xml:space="preserve">. </w:t>
+      </w:r>
+      <w:proofErr w:type="spellStart"/>
+      <w:r>
+        <w:rPr>
+          <w:bCs/>
+          <w:color w:val="000000"/>
+          <w:sz w:val="20"/>
+          <w:szCs w:val="20"/>
+        </w:rPr>
+        <w:t>Sehingga</w:t>
+      </w:r>
+      <w:proofErr w:type="spellEnd"/>
+      <w:r>
+        <w:rPr>
+          <w:bCs/>
+          <w:color w:val="000000"/>
+          <w:sz w:val="20"/>
+          <w:szCs w:val="20"/>
+        </w:rPr>
+        <w:t xml:space="preserve"> dataset yang </w:t>
+      </w:r>
+      <w:proofErr w:type="spellStart"/>
+      <w:r>
+        <w:rPr>
+          <w:bCs/>
+          <w:color w:val="000000"/>
+          <w:sz w:val="20"/>
+          <w:szCs w:val="20"/>
+        </w:rPr>
+        <w:t>akan</w:t>
+      </w:r>
+      <w:proofErr w:type="spellEnd"/>
+      <w:r>
+        <w:rPr>
+          <w:bCs/>
+          <w:color w:val="000000"/>
+          <w:sz w:val="20"/>
+          <w:szCs w:val="20"/>
+        </w:rPr>
+        <w:t xml:space="preserve"> </w:t>
+      </w:r>
+      <w:proofErr w:type="spellStart"/>
+      <w:r>
+        <w:rPr>
+          <w:bCs/>
+          <w:color w:val="000000"/>
+          <w:sz w:val="20"/>
+          <w:szCs w:val="20"/>
+        </w:rPr>
+        <w:t>digunakan</w:t>
+      </w:r>
+      <w:proofErr w:type="spellEnd"/>
+      <w:r>
+        <w:rPr>
+          <w:bCs/>
+          <w:color w:val="000000"/>
+          <w:sz w:val="20"/>
+          <w:szCs w:val="20"/>
+        </w:rPr>
+        <w:t xml:space="preserve"> </w:t>
+      </w:r>
+      <w:proofErr w:type="spellStart"/>
+      <w:r>
+        <w:rPr>
+          <w:bCs/>
+          <w:color w:val="000000"/>
+          <w:sz w:val="20"/>
+          <w:szCs w:val="20"/>
+        </w:rPr>
+        <w:t>hanya</w:t>
+      </w:r>
+      <w:proofErr w:type="spellEnd"/>
+      <w:r>
+        <w:rPr>
+          <w:bCs/>
+          <w:color w:val="000000"/>
+          <w:sz w:val="20"/>
+          <w:szCs w:val="20"/>
+        </w:rPr>
+        <w:t xml:space="preserve"> </w:t>
+      </w:r>
+      <w:proofErr w:type="spellStart"/>
+      <w:r>
+        <w:rPr>
+          <w:bCs/>
+          <w:color w:val="000000"/>
+          <w:sz w:val="20"/>
+          <w:szCs w:val="20"/>
+        </w:rPr>
+        <w:t>akan</w:t>
+      </w:r>
+      <w:proofErr w:type="spellEnd"/>
+      <w:r>
+        <w:rPr>
+          <w:bCs/>
+          <w:color w:val="000000"/>
+          <w:sz w:val="20"/>
+          <w:szCs w:val="20"/>
+        </w:rPr>
+        <w:t xml:space="preserve"> </w:t>
+      </w:r>
+      <w:proofErr w:type="spellStart"/>
+      <w:r>
+        <w:rPr>
+          <w:bCs/>
+          <w:color w:val="000000"/>
+          <w:sz w:val="20"/>
+          <w:szCs w:val="20"/>
+        </w:rPr>
+        <w:t>memiliki</w:t>
+      </w:r>
+      <w:proofErr w:type="spellEnd"/>
+      <w:r>
+        <w:rPr>
+          <w:bCs/>
+          <w:color w:val="000000"/>
+          <w:sz w:val="20"/>
+          <w:szCs w:val="20"/>
+        </w:rPr>
+        <w:t xml:space="preserve"> variable </w:t>
+      </w:r>
+      <w:proofErr w:type="spellStart"/>
+      <w:r>
+        <w:rPr>
+          <w:bCs/>
+          <w:color w:val="000000"/>
+          <w:sz w:val="20"/>
+          <w:szCs w:val="20"/>
+        </w:rPr>
+        <w:t>seperti</w:t>
+      </w:r>
+      <w:proofErr w:type="spellEnd"/>
+      <w:r>
+        <w:rPr>
+          <w:bCs/>
+          <w:color w:val="000000"/>
+          <w:sz w:val="20"/>
+          <w:szCs w:val="20"/>
+        </w:rPr>
+        <w:t xml:space="preserve"> pada </w:t>
+      </w:r>
+      <w:proofErr w:type="spellStart"/>
+      <w:r>
+        <w:rPr>
+          <w:bCs/>
+          <w:color w:val="000000"/>
+          <w:sz w:val="20"/>
+          <w:szCs w:val="20"/>
+        </w:rPr>
+        <w:t>gambar</w:t>
+      </w:r>
+      <w:proofErr w:type="spellEnd"/>
+      <w:r>
+        <w:rPr>
+          <w:bCs/>
+          <w:color w:val="000000"/>
+          <w:sz w:val="20"/>
+          <w:szCs w:val="20"/>
+        </w:rPr>
+        <w:t xml:space="preserve"> </w:t>
+      </w:r>
+      <w:proofErr w:type="spellStart"/>
+      <w:r>
+        <w:rPr>
+          <w:bCs/>
+          <w:color w:val="000000"/>
+          <w:sz w:val="20"/>
+          <w:szCs w:val="20"/>
+        </w:rPr>
+        <w:t>berikut</w:t>
+      </w:r>
+      <w:proofErr w:type="spellEnd"/>
+    </w:p>
+    <w:p>
+      <w:pPr>
+        <w:keepNext/>
+        <w:spacing w:before="240"/>
+        <w:jc w:val="center"/>
+      </w:pPr>
+      <w:r>
+        <w:rPr>
+          <w:bCs/>
+          <w:color w:val="000000"/>
+          <w:sz w:val="20"/>
+          <w:szCs w:val="20"/>
+        </w:rPr>
+        <w:drawing>
+          <wp:inline distT="0" distB="0" distL="0" distR="0" wp14:anchorId="16103768" wp14:editId="23F0B5A8">
+            <wp:extent cx="2651760" cy="2988945"/>
+            <wp:effectExtent l="0" t="0" r="0" b="1905"/>
+            <wp:docPr id="3" name="Picture 3"/>
+            <wp:cNvGraphicFramePr>
+              <a:graphicFrameLocks xmlns:a="http://schemas.openxmlformats.org/drawingml/2006/main" noChangeAspect="1"/>
+            </wp:cNvGraphicFramePr>
+            <a:graphic xmlns:a="http://schemas.openxmlformats.org/drawingml/2006/main">
+              <a:graphicData uri="http://schemas.openxmlformats.org/drawingml/2006/picture">
+                <pic:pic xmlns:pic="http://schemas.openxmlformats.org/drawingml/2006/picture">
+                  <pic:nvPicPr>
+                    <pic:cNvPr id="1" name=""/>
+                    <pic:cNvPicPr/>
+                  </pic:nvPicPr>
+                  <pic:blipFill>
+                    <a:blip r:embed="rId14"/>
+                    <a:stretch>
+                      <a:fillRect/>
+                    </a:stretch>
+                  </pic:blipFill>
+                  <pic:spPr>
+                    <a:xfrm>
+                      <a:off x="0" y="0"/>
+                      <a:ext cx="2651760" cy="2988945"/>
+                    </a:xfrm>
+                    <a:prstGeom prst="rect">
+                      <a:avLst/>
+                    </a:prstGeom>
+                  </pic:spPr>
+                </pic:pic>
+              </a:graphicData>
+            </a:graphic>
+          </wp:inline>
+        </w:drawing>
+      </w:r>
+    </w:p>
+    <w:p>
+      <w:pPr>
+        <w:pStyle w:val="Caption"/>
+        <w:jc w:val="center"/>
+        <w:rPr>
+          <w:bCs/>
+          <w:i w:val="0"/>
+          <w:iCs w:val="0"/>
+          <w:color w:val="auto"/>
+          <w:sz w:val="20"/>
+          <w:szCs w:val="20"/>
+        </w:rPr>
+      </w:pPr>
+      <w:r>
+        <w:rPr>
+          <w:i w:val="0"/>
+          <w:iCs w:val="0"/>
+          <w:color w:val="auto"/>
+        </w:rPr>
+        <w:t xml:space="preserve">Gambar  </w:t>
+      </w:r>
+      <w:r>
+        <w:rPr>
+          <w:i w:val="0"/>
+          <w:iCs w:val="0"/>
+          <w:color w:val="auto"/>
+        </w:rPr>
+        <w:fldChar w:fldCharType="begin"/>
+      </w:r>
+      <w:r>
+        <w:rPr>
+          <w:i w:val="0"/>
+          <w:iCs w:val="0"/>
+          <w:color w:val="auto"/>
+        </w:rPr>
+        <w:instrText xml:space="preserve"> SEQ Gambar_ \* ARABIC </w:instrText>
+      </w:r>
+      <w:r>
+        <w:rPr>
+          <w:i w:val="0"/>
+          <w:iCs w:val="0"/>
+          <w:color w:val="auto"/>
+        </w:rPr>
+        <w:fldChar w:fldCharType="separate"/>
+      </w:r>
+      <w:r>
+        <w:rPr>
+          <w:i w:val="0"/>
+          <w:iCs w:val="0"/>
+          <w:noProof/>
+          <w:color w:val="auto"/>
+        </w:rPr>
+        <w:t>1</w:t>
+      </w:r>
+      <w:r>
+        <w:rPr>
+          <w:i w:val="0"/>
+          <w:iCs w:val="0"/>
+          <w:color w:val="auto"/>
+        </w:rPr>
+        <w:fldChar w:fldCharType="end"/>
+      </w:r>
+      <w:r>
+        <w:rPr>
+          <w:i w:val="0"/>
+          <w:iCs w:val="0"/>
+          <w:color w:val="auto"/>
+        </w:rPr>
+        <w:t xml:space="preserve"> </w:t>
+      </w:r>
+      <w:proofErr w:type="spellStart"/>
+      <w:r>
+        <w:rPr>
+          <w:i w:val="0"/>
+          <w:iCs w:val="0"/>
+          <w:color w:val="auto"/>
+        </w:rPr>
+        <w:t>Variabel</w:t>
+      </w:r>
+      <w:proofErr w:type="spellEnd"/>
+      <w:r>
+        <w:rPr>
+          <w:i w:val="0"/>
+          <w:iCs w:val="0"/>
+          <w:color w:val="auto"/>
+        </w:rPr>
+        <w:t xml:space="preserve"> yang </w:t>
+      </w:r>
+      <w:proofErr w:type="spellStart"/>
+      <w:r>
+        <w:rPr>
+          <w:i w:val="0"/>
+          <w:iCs w:val="0"/>
+          <w:color w:val="auto"/>
+        </w:rPr>
+        <w:t>digunakan</w:t>
+      </w:r>
+      <w:proofErr w:type="spellEnd"/>
+    </w:p>
+    <w:p>
+      <w:pPr>
+        <w:spacing w:before="240"/>
+        <w:ind w:firstLine="270"/>
+        <w:jc w:val="both"/>
+        <w:rPr>
+          <w:bCs/>
+          <w:color w:val="000000"/>
+          <w:sz w:val="20"/>
+          <w:szCs w:val="20"/>
+        </w:rPr>
+      </w:pPr>
+      <w:proofErr w:type="spellStart"/>
+      <w:r>
+        <w:rPr>
+          <w:bCs/>
+          <w:color w:val="000000"/>
+          <w:sz w:val="20"/>
+          <w:szCs w:val="20"/>
+        </w:rPr>
+        <w:t>Setelah</w:t>
+      </w:r>
+      <w:proofErr w:type="spellEnd"/>
+      <w:r>
+        <w:rPr>
+          <w:bCs/>
+          <w:color w:val="000000"/>
+          <w:sz w:val="20"/>
+          <w:szCs w:val="20"/>
+        </w:rPr>
+        <w:t xml:space="preserve"> </w:t>
+      </w:r>
+      <w:proofErr w:type="spellStart"/>
+      <w:r>
+        <w:rPr>
+          <w:bCs/>
+          <w:color w:val="000000"/>
+          <w:sz w:val="20"/>
+          <w:szCs w:val="20"/>
+        </w:rPr>
+        <w:t>melakukan</w:t>
+      </w:r>
+      <w:proofErr w:type="spellEnd"/>
+      <w:r>
+        <w:rPr>
+          <w:bCs/>
+          <w:color w:val="000000"/>
+          <w:sz w:val="20"/>
+          <w:szCs w:val="20"/>
+        </w:rPr>
+        <w:t xml:space="preserve"> </w:t>
+      </w:r>
+      <w:proofErr w:type="spellStart"/>
+      <w:r>
+        <w:rPr>
+          <w:bCs/>
+          <w:color w:val="000000"/>
+          <w:sz w:val="20"/>
+          <w:szCs w:val="20"/>
+        </w:rPr>
+        <w:t>penghapusan</w:t>
+      </w:r>
+      <w:proofErr w:type="spellEnd"/>
+      <w:r>
+        <w:rPr>
+          <w:bCs/>
+          <w:color w:val="000000"/>
+          <w:sz w:val="20"/>
+          <w:szCs w:val="20"/>
+        </w:rPr>
+        <w:t xml:space="preserve"> variable yang </w:t>
+      </w:r>
+      <w:proofErr w:type="spellStart"/>
+      <w:r>
+        <w:rPr>
+          <w:bCs/>
+          <w:color w:val="000000"/>
+          <w:sz w:val="20"/>
+          <w:szCs w:val="20"/>
+        </w:rPr>
+        <w:t>tidak</w:t>
+      </w:r>
+      <w:proofErr w:type="spellEnd"/>
+      <w:r>
+        <w:rPr>
+          <w:bCs/>
+          <w:color w:val="000000"/>
+          <w:sz w:val="20"/>
+          <w:szCs w:val="20"/>
+        </w:rPr>
+        <w:t xml:space="preserve"> </w:t>
+      </w:r>
+      <w:proofErr w:type="spellStart"/>
+      <w:r>
+        <w:rPr>
+          <w:bCs/>
+          <w:color w:val="000000"/>
+          <w:sz w:val="20"/>
+          <w:szCs w:val="20"/>
+        </w:rPr>
+        <w:t>digunakan</w:t>
+      </w:r>
+      <w:proofErr w:type="spellEnd"/>
+      <w:r>
+        <w:rPr>
+          <w:bCs/>
+          <w:color w:val="000000"/>
+          <w:sz w:val="20"/>
+          <w:szCs w:val="20"/>
+        </w:rPr>
+        <w:t xml:space="preserve"> pada dataset, </w:t>
+      </w:r>
+      <w:proofErr w:type="spellStart"/>
+      <w:r>
+        <w:rPr>
+          <w:bCs/>
+          <w:color w:val="000000"/>
+          <w:sz w:val="20"/>
+          <w:szCs w:val="20"/>
+        </w:rPr>
+        <w:t>maka</w:t>
+      </w:r>
+      <w:proofErr w:type="spellEnd"/>
+      <w:r>
+        <w:rPr>
+          <w:bCs/>
+          <w:color w:val="000000"/>
+          <w:sz w:val="20"/>
+          <w:szCs w:val="20"/>
+        </w:rPr>
+        <w:t xml:space="preserve"> </w:t>
+      </w:r>
+      <w:proofErr w:type="spellStart"/>
+      <w:r>
+        <w:rPr>
+          <w:bCs/>
+          <w:color w:val="000000"/>
+          <w:sz w:val="20"/>
+          <w:szCs w:val="20"/>
+        </w:rPr>
+        <w:t>langkah</w:t>
+      </w:r>
+      <w:proofErr w:type="spellEnd"/>
+      <w:r>
+        <w:rPr>
+          <w:bCs/>
+          <w:color w:val="000000"/>
+          <w:sz w:val="20"/>
+          <w:szCs w:val="20"/>
+        </w:rPr>
+        <w:t xml:space="preserve"> </w:t>
+      </w:r>
+      <w:proofErr w:type="spellStart"/>
+      <w:r>
+        <w:rPr>
+          <w:bCs/>
+          <w:color w:val="000000"/>
+          <w:sz w:val="20"/>
+          <w:szCs w:val="20"/>
+        </w:rPr>
+        <w:t>selanjutnya</w:t>
+      </w:r>
+      <w:proofErr w:type="spellEnd"/>
+      <w:r>
+        <w:rPr>
+          <w:bCs/>
+          <w:color w:val="000000"/>
+          <w:sz w:val="20"/>
+          <w:szCs w:val="20"/>
+        </w:rPr>
+        <w:t xml:space="preserve"> </w:t>
+      </w:r>
+      <w:proofErr w:type="spellStart"/>
+      <w:r>
+        <w:rPr>
+          <w:bCs/>
+          <w:color w:val="000000"/>
+          <w:sz w:val="20"/>
+          <w:szCs w:val="20"/>
+        </w:rPr>
+        <w:t>adalah</w:t>
+      </w:r>
+      <w:proofErr w:type="spellEnd"/>
+      <w:r>
+        <w:rPr>
+          <w:bCs/>
+          <w:color w:val="000000"/>
+          <w:sz w:val="20"/>
+          <w:szCs w:val="20"/>
+        </w:rPr>
+        <w:t xml:space="preserve"> </w:t>
+      </w:r>
+      <w:proofErr w:type="spellStart"/>
+      <w:r>
+        <w:rPr>
+          <w:bCs/>
+          <w:color w:val="000000"/>
+          <w:sz w:val="20"/>
+          <w:szCs w:val="20"/>
+        </w:rPr>
+        <w:t>melakukan</w:t>
+      </w:r>
+      <w:proofErr w:type="spellEnd"/>
+      <w:r>
+        <w:rPr>
+          <w:bCs/>
+          <w:color w:val="000000"/>
+          <w:sz w:val="20"/>
+          <w:szCs w:val="20"/>
+        </w:rPr>
+        <w:t xml:space="preserve"> </w:t>
+      </w:r>
+      <w:proofErr w:type="spellStart"/>
+      <w:r>
+        <w:rPr>
+          <w:bCs/>
+          <w:color w:val="000000"/>
+          <w:sz w:val="20"/>
+          <w:szCs w:val="20"/>
+        </w:rPr>
+        <w:t>penyamaan</w:t>
+      </w:r>
+      <w:proofErr w:type="spellEnd"/>
+      <w:r>
+        <w:rPr>
+          <w:bCs/>
+          <w:color w:val="000000"/>
+          <w:sz w:val="20"/>
+          <w:szCs w:val="20"/>
+        </w:rPr>
+        <w:t xml:space="preserve"> </w:t>
+      </w:r>
+      <w:proofErr w:type="spellStart"/>
+      <w:r>
+        <w:rPr>
+          <w:bCs/>
+          <w:color w:val="000000"/>
+          <w:sz w:val="20"/>
+          <w:szCs w:val="20"/>
+        </w:rPr>
+        <w:t>tipe</w:t>
+      </w:r>
+      <w:proofErr w:type="spellEnd"/>
+      <w:r>
+        <w:rPr>
+          <w:bCs/>
+          <w:color w:val="000000"/>
+          <w:sz w:val="20"/>
+          <w:szCs w:val="20"/>
+        </w:rPr>
+        <w:t xml:space="preserve"> data </w:t>
+      </w:r>
+      <w:proofErr w:type="spellStart"/>
+      <w:r>
+        <w:rPr>
+          <w:bCs/>
+          <w:color w:val="000000"/>
+          <w:sz w:val="20"/>
+          <w:szCs w:val="20"/>
+        </w:rPr>
+        <w:t>untuk</w:t>
+      </w:r>
+      <w:proofErr w:type="spellEnd"/>
+      <w:r>
+        <w:rPr>
+          <w:bCs/>
+          <w:color w:val="000000"/>
+          <w:sz w:val="20"/>
+          <w:szCs w:val="20"/>
+        </w:rPr>
+        <w:t xml:space="preserve"> </w:t>
+      </w:r>
+      <w:proofErr w:type="spellStart"/>
+      <w:r>
+        <w:rPr>
+          <w:bCs/>
+          <w:color w:val="000000"/>
+          <w:sz w:val="20"/>
+          <w:szCs w:val="20"/>
+        </w:rPr>
+        <w:t>mempermudah</w:t>
+      </w:r>
+      <w:proofErr w:type="spellEnd"/>
+      <w:r>
+        <w:rPr>
+          <w:bCs/>
+          <w:color w:val="000000"/>
+          <w:sz w:val="20"/>
+          <w:szCs w:val="20"/>
+        </w:rPr>
+        <w:t xml:space="preserve"> </w:t>
+      </w:r>
+      <w:proofErr w:type="spellStart"/>
+      <w:r>
+        <w:rPr>
+          <w:bCs/>
+          <w:color w:val="000000"/>
+          <w:sz w:val="20"/>
+          <w:szCs w:val="20"/>
+        </w:rPr>
+        <w:t>dalam</w:t>
+      </w:r>
+      <w:proofErr w:type="spellEnd"/>
+      <w:r>
+        <w:rPr>
+          <w:bCs/>
+          <w:color w:val="000000"/>
+          <w:sz w:val="20"/>
+          <w:szCs w:val="20"/>
+        </w:rPr>
+        <w:t xml:space="preserve"> </w:t>
+      </w:r>
+      <w:proofErr w:type="spellStart"/>
+      <w:r>
+        <w:rPr>
+          <w:bCs/>
+          <w:color w:val="000000"/>
+          <w:sz w:val="20"/>
+          <w:szCs w:val="20"/>
+        </w:rPr>
+        <w:t>melakukan</w:t>
+      </w:r>
+      <w:proofErr w:type="spellEnd"/>
+      <w:r>
+        <w:rPr>
+          <w:bCs/>
+          <w:color w:val="000000"/>
+          <w:sz w:val="20"/>
+          <w:szCs w:val="20"/>
+        </w:rPr>
+        <w:t xml:space="preserve"> </w:t>
+      </w:r>
+      <w:proofErr w:type="spellStart"/>
+      <w:r>
+        <w:rPr>
+          <w:bCs/>
+          <w:color w:val="000000"/>
+          <w:sz w:val="20"/>
+          <w:szCs w:val="20"/>
+        </w:rPr>
+        <w:t>pemrosesan</w:t>
+      </w:r>
+      <w:proofErr w:type="spellEnd"/>
+      <w:r>
+        <w:rPr>
+          <w:bCs/>
+          <w:color w:val="000000"/>
+          <w:sz w:val="20"/>
+          <w:szCs w:val="20"/>
+        </w:rPr>
+        <w:t xml:space="preserve"> data. Pada dataset </w:t>
+      </w:r>
+      <w:proofErr w:type="spellStart"/>
+      <w:r>
+        <w:rPr>
+          <w:bCs/>
+          <w:color w:val="000000"/>
+          <w:sz w:val="20"/>
+          <w:szCs w:val="20"/>
+        </w:rPr>
+        <w:t>tersebut</w:t>
+      </w:r>
+      <w:proofErr w:type="spellEnd"/>
+      <w:r>
+        <w:rPr>
+          <w:bCs/>
+          <w:color w:val="000000"/>
+          <w:sz w:val="20"/>
+          <w:szCs w:val="20"/>
+        </w:rPr>
+        <w:t xml:space="preserve"> </w:t>
+      </w:r>
+      <w:proofErr w:type="spellStart"/>
+      <w:r>
+        <w:rPr>
+          <w:bCs/>
+          <w:color w:val="000000"/>
+          <w:sz w:val="20"/>
+          <w:szCs w:val="20"/>
+        </w:rPr>
+        <w:t>terdapat</w:t>
+      </w:r>
+      <w:proofErr w:type="spellEnd"/>
+      <w:r>
+        <w:rPr>
+          <w:bCs/>
+          <w:color w:val="000000"/>
+          <w:sz w:val="20"/>
+          <w:szCs w:val="20"/>
+        </w:rPr>
+        <w:t xml:space="preserve"> variable level yang </w:t>
+      </w:r>
+      <w:proofErr w:type="spellStart"/>
+      <w:r>
+        <w:rPr>
+          <w:bCs/>
+          <w:color w:val="000000"/>
+          <w:sz w:val="20"/>
+          <w:szCs w:val="20"/>
+        </w:rPr>
+        <w:t>harus</w:t>
+      </w:r>
+      <w:proofErr w:type="spellEnd"/>
+      <w:r>
+        <w:rPr>
+          <w:bCs/>
+          <w:color w:val="000000"/>
+          <w:sz w:val="20"/>
+          <w:szCs w:val="20"/>
+        </w:rPr>
+        <w:t xml:space="preserve"> </w:t>
+      </w:r>
+      <w:proofErr w:type="spellStart"/>
+      <w:r>
+        <w:rPr>
+          <w:bCs/>
+          <w:color w:val="000000"/>
+          <w:sz w:val="20"/>
+          <w:szCs w:val="20"/>
+        </w:rPr>
+        <w:t>dilakukan</w:t>
+      </w:r>
+      <w:proofErr w:type="spellEnd"/>
+      <w:r>
+        <w:rPr>
+          <w:bCs/>
+          <w:color w:val="000000"/>
+          <w:sz w:val="20"/>
+          <w:szCs w:val="20"/>
+        </w:rPr>
+        <w:t xml:space="preserve"> </w:t>
+      </w:r>
+      <w:proofErr w:type="spellStart"/>
+      <w:r>
+        <w:rPr>
+          <w:bCs/>
+          <w:color w:val="000000"/>
+          <w:sz w:val="20"/>
+          <w:szCs w:val="20"/>
+        </w:rPr>
+        <w:t>penyamaan</w:t>
+      </w:r>
+      <w:proofErr w:type="spellEnd"/>
+      <w:r>
+        <w:rPr>
+          <w:bCs/>
+          <w:color w:val="000000"/>
+          <w:sz w:val="20"/>
+          <w:szCs w:val="20"/>
+        </w:rPr>
+        <w:t xml:space="preserve"> </w:t>
+      </w:r>
+      <w:proofErr w:type="spellStart"/>
+      <w:r>
+        <w:rPr>
+          <w:bCs/>
+          <w:color w:val="000000"/>
+          <w:sz w:val="20"/>
+          <w:szCs w:val="20"/>
+        </w:rPr>
+        <w:t>tipe</w:t>
+      </w:r>
+      <w:proofErr w:type="spellEnd"/>
+      <w:r>
+        <w:rPr>
+          <w:bCs/>
+          <w:color w:val="000000"/>
+          <w:sz w:val="20"/>
+          <w:szCs w:val="20"/>
+        </w:rPr>
+        <w:t xml:space="preserve"> </w:t>
+      </w:r>
+      <w:proofErr w:type="spellStart"/>
+      <w:r>
+        <w:rPr>
+          <w:bCs/>
+          <w:color w:val="000000"/>
+          <w:sz w:val="20"/>
+          <w:szCs w:val="20"/>
+        </w:rPr>
+        <w:t>dengan</w:t>
+      </w:r>
+      <w:proofErr w:type="spellEnd"/>
+      <w:r>
+        <w:rPr>
+          <w:bCs/>
+          <w:color w:val="000000"/>
+          <w:sz w:val="20"/>
+          <w:szCs w:val="20"/>
+        </w:rPr>
+        <w:t xml:space="preserve"> </w:t>
+      </w:r>
+      <w:proofErr w:type="spellStart"/>
+      <w:r>
+        <w:rPr>
+          <w:bCs/>
+          <w:color w:val="000000"/>
+          <w:sz w:val="20"/>
+          <w:szCs w:val="20"/>
+        </w:rPr>
+        <w:t>cara</w:t>
+      </w:r>
+      <w:proofErr w:type="spellEnd"/>
+      <w:r>
+        <w:rPr>
+          <w:bCs/>
+          <w:color w:val="000000"/>
+          <w:sz w:val="20"/>
+          <w:szCs w:val="20"/>
+        </w:rPr>
+        <w:t xml:space="preserve"> </w:t>
+      </w:r>
+      <w:proofErr w:type="spellStart"/>
+      <w:r>
+        <w:rPr>
+          <w:bCs/>
+          <w:color w:val="000000"/>
+          <w:sz w:val="20"/>
+          <w:szCs w:val="20"/>
+        </w:rPr>
+        <w:t>melakukan</w:t>
+      </w:r>
+      <w:proofErr w:type="spellEnd"/>
+      <w:r>
+        <w:rPr>
+          <w:bCs/>
+          <w:color w:val="000000"/>
+          <w:sz w:val="20"/>
+          <w:szCs w:val="20"/>
+        </w:rPr>
+        <w:t xml:space="preserve"> encoding. Langkah encoding </w:t>
+      </w:r>
+      <w:proofErr w:type="spellStart"/>
+      <w:r>
+        <w:rPr>
+          <w:bCs/>
+          <w:color w:val="000000"/>
+          <w:sz w:val="20"/>
+          <w:szCs w:val="20"/>
+        </w:rPr>
+        <w:t>sendiri</w:t>
+      </w:r>
+      <w:proofErr w:type="spellEnd"/>
+      <w:r>
+        <w:rPr>
+          <w:bCs/>
+          <w:color w:val="000000"/>
+          <w:sz w:val="20"/>
+          <w:szCs w:val="20"/>
+        </w:rPr>
+        <w:t xml:space="preserve"> </w:t>
+      </w:r>
+      <w:proofErr w:type="spellStart"/>
+      <w:r>
+        <w:rPr>
+          <w:bCs/>
+          <w:color w:val="000000"/>
+          <w:sz w:val="20"/>
+          <w:szCs w:val="20"/>
+        </w:rPr>
+        <w:t>memanfaatkan</w:t>
+      </w:r>
+      <w:proofErr w:type="spellEnd"/>
+      <w:r>
+        <w:rPr>
+          <w:bCs/>
+          <w:color w:val="000000"/>
+          <w:sz w:val="20"/>
+          <w:szCs w:val="20"/>
+        </w:rPr>
+        <w:t xml:space="preserve"> library yang </w:t>
+      </w:r>
+      <w:proofErr w:type="spellStart"/>
+      <w:r>
+        <w:rPr>
+          <w:bCs/>
+          <w:color w:val="000000"/>
+          <w:sz w:val="20"/>
+          <w:szCs w:val="20"/>
+        </w:rPr>
+        <w:t>ada</w:t>
+      </w:r>
+      <w:proofErr w:type="spellEnd"/>
+      <w:r>
+        <w:rPr>
+          <w:bCs/>
+          <w:color w:val="000000"/>
+          <w:sz w:val="20"/>
+          <w:szCs w:val="20"/>
+        </w:rPr>
+        <w:t xml:space="preserve"> pada </w:t>
+      </w:r>
+      <w:r>
+        <w:rPr>
+          <w:bCs/>
+          <w:i/>
+          <w:iCs/>
+          <w:color w:val="000000"/>
+          <w:sz w:val="20"/>
+          <w:szCs w:val="20"/>
+        </w:rPr>
+        <w:t xml:space="preserve">python </w:t>
+      </w:r>
+      <w:proofErr w:type="spellStart"/>
+      <w:r>
+        <w:rPr>
+          <w:bCs/>
+          <w:color w:val="000000"/>
+          <w:sz w:val="20"/>
+          <w:szCs w:val="20"/>
+        </w:rPr>
+        <w:t>yakni</w:t>
+      </w:r>
+      <w:proofErr w:type="spellEnd"/>
+      <w:r>
+        <w:rPr>
+          <w:bCs/>
+          <w:color w:val="000000"/>
+          <w:sz w:val="20"/>
+          <w:szCs w:val="20"/>
+        </w:rPr>
+        <w:t xml:space="preserve"> library </w:t>
+      </w:r>
+      <w:proofErr w:type="spellStart"/>
+      <w:r>
+        <w:rPr>
+          <w:bCs/>
+          <w:i/>
+          <w:iCs/>
+          <w:color w:val="000000"/>
+          <w:sz w:val="20"/>
+          <w:szCs w:val="20"/>
+        </w:rPr>
+        <w:t>LabelEncoder</w:t>
+      </w:r>
+      <w:proofErr w:type="spellEnd"/>
+      <w:r>
+        <w:rPr>
+          <w:bCs/>
+          <w:i/>
+          <w:iCs/>
+          <w:color w:val="000000"/>
+          <w:sz w:val="20"/>
+          <w:szCs w:val="20"/>
+        </w:rPr>
+        <w:t xml:space="preserve"> </w:t>
+      </w:r>
+      <w:proofErr w:type="spellStart"/>
+      <w:r>
+        <w:rPr>
+          <w:bCs/>
+          <w:color w:val="000000"/>
+          <w:sz w:val="20"/>
+          <w:szCs w:val="20"/>
+        </w:rPr>
+        <w:t>dari</w:t>
+      </w:r>
+      <w:proofErr w:type="spellEnd"/>
+      <w:r>
+        <w:rPr>
+          <w:bCs/>
+          <w:color w:val="000000"/>
+          <w:sz w:val="20"/>
+          <w:szCs w:val="20"/>
+        </w:rPr>
+        <w:t xml:space="preserve"> </w:t>
+      </w:r>
+      <w:r>
+        <w:rPr>
+          <w:bCs/>
+          <w:i/>
+          <w:iCs/>
+          <w:color w:val="000000"/>
+          <w:sz w:val="20"/>
+          <w:szCs w:val="20"/>
+        </w:rPr>
+        <w:t xml:space="preserve">package </w:t>
+      </w:r>
+      <w:proofErr w:type="spellStart"/>
+      <w:r>
+        <w:rPr>
+          <w:bCs/>
+          <w:color w:val="000000"/>
+          <w:sz w:val="20"/>
+          <w:szCs w:val="20"/>
+        </w:rPr>
+        <w:t>sklearn.preprocessing</w:t>
+      </w:r>
+      <w:proofErr w:type="spellEnd"/>
+      <w:r>
+        <w:rPr>
+          <w:bCs/>
+          <w:color w:val="000000"/>
+          <w:sz w:val="20"/>
+          <w:szCs w:val="20"/>
+        </w:rPr>
+        <w:t xml:space="preserve">. </w:t>
+      </w:r>
+      <w:proofErr w:type="spellStart"/>
+      <w:r>
+        <w:rPr>
+          <w:bCs/>
+          <w:color w:val="000000"/>
+          <w:sz w:val="20"/>
+          <w:szCs w:val="20"/>
+        </w:rPr>
+        <w:t>Sehingga</w:t>
+      </w:r>
+      <w:proofErr w:type="spellEnd"/>
+      <w:r>
+        <w:rPr>
+          <w:bCs/>
+          <w:color w:val="000000"/>
+          <w:sz w:val="20"/>
+          <w:szCs w:val="20"/>
+        </w:rPr>
+        <w:t xml:space="preserve"> </w:t>
+      </w:r>
+      <w:proofErr w:type="spellStart"/>
+      <w:r>
+        <w:rPr>
+          <w:bCs/>
+          <w:color w:val="000000"/>
+          <w:sz w:val="20"/>
+          <w:szCs w:val="20"/>
+        </w:rPr>
+        <w:t>setelah</w:t>
+      </w:r>
+      <w:proofErr w:type="spellEnd"/>
+      <w:r>
+        <w:rPr>
+          <w:bCs/>
+          <w:color w:val="000000"/>
+          <w:sz w:val="20"/>
+          <w:szCs w:val="20"/>
+        </w:rPr>
+        <w:t xml:space="preserve"> </w:t>
+      </w:r>
+      <w:proofErr w:type="spellStart"/>
+      <w:r>
+        <w:rPr>
+          <w:bCs/>
+          <w:color w:val="000000"/>
+          <w:sz w:val="20"/>
+          <w:szCs w:val="20"/>
+        </w:rPr>
+        <w:t>dilakukan</w:t>
+      </w:r>
+      <w:proofErr w:type="spellEnd"/>
+      <w:r>
+        <w:rPr>
+          <w:bCs/>
+          <w:color w:val="000000"/>
+          <w:sz w:val="20"/>
+          <w:szCs w:val="20"/>
+        </w:rPr>
+        <w:t xml:space="preserve"> cleaning </w:t>
+      </w:r>
+      <w:proofErr w:type="spellStart"/>
+      <w:r>
+        <w:rPr>
+          <w:bCs/>
+          <w:color w:val="000000"/>
+          <w:sz w:val="20"/>
+          <w:szCs w:val="20"/>
+        </w:rPr>
+        <w:t>maka</w:t>
+      </w:r>
+      <w:proofErr w:type="spellEnd"/>
+      <w:r>
+        <w:rPr>
+          <w:bCs/>
+          <w:color w:val="000000"/>
+          <w:sz w:val="20"/>
+          <w:szCs w:val="20"/>
+        </w:rPr>
+        <w:t xml:space="preserve"> </w:t>
+      </w:r>
+      <w:proofErr w:type="spellStart"/>
+      <w:r>
+        <w:rPr>
+          <w:bCs/>
+          <w:color w:val="000000"/>
+          <w:sz w:val="20"/>
+          <w:szCs w:val="20"/>
+        </w:rPr>
+        <w:t>informasi</w:t>
+      </w:r>
+      <w:proofErr w:type="spellEnd"/>
+      <w:r>
+        <w:rPr>
+          <w:bCs/>
+          <w:color w:val="000000"/>
+          <w:sz w:val="20"/>
+          <w:szCs w:val="20"/>
+        </w:rPr>
+        <w:t xml:space="preserve"> </w:t>
+      </w:r>
+      <w:proofErr w:type="spellStart"/>
+      <w:r>
+        <w:rPr>
+          <w:bCs/>
+          <w:color w:val="000000"/>
+          <w:sz w:val="20"/>
+          <w:szCs w:val="20"/>
+        </w:rPr>
+        <w:t>mengenai</w:t>
+      </w:r>
+      <w:proofErr w:type="spellEnd"/>
+      <w:r>
+        <w:rPr>
+          <w:bCs/>
+          <w:color w:val="000000"/>
+          <w:sz w:val="20"/>
+          <w:szCs w:val="20"/>
+        </w:rPr>
+        <w:t xml:space="preserve"> dataset </w:t>
+      </w:r>
+      <w:proofErr w:type="spellStart"/>
+      <w:r>
+        <w:rPr>
+          <w:bCs/>
+          <w:color w:val="000000"/>
+          <w:sz w:val="20"/>
+          <w:szCs w:val="20"/>
+        </w:rPr>
+        <w:t>akan</w:t>
+      </w:r>
+      <w:proofErr w:type="spellEnd"/>
+      <w:r>
+        <w:rPr>
+          <w:bCs/>
+          <w:color w:val="000000"/>
+          <w:sz w:val="20"/>
+          <w:szCs w:val="20"/>
+        </w:rPr>
+        <w:t xml:space="preserve"> </w:t>
+      </w:r>
+      <w:proofErr w:type="spellStart"/>
+      <w:r>
+        <w:rPr>
+          <w:bCs/>
+          <w:color w:val="000000"/>
+          <w:sz w:val="20"/>
+          <w:szCs w:val="20"/>
+        </w:rPr>
+        <w:t>tertampil</w:t>
+      </w:r>
+      <w:proofErr w:type="spellEnd"/>
+      <w:r>
+        <w:rPr>
+          <w:bCs/>
+          <w:color w:val="000000"/>
+          <w:sz w:val="20"/>
+          <w:szCs w:val="20"/>
+        </w:rPr>
+        <w:t xml:space="preserve"> </w:t>
+      </w:r>
+      <w:proofErr w:type="spellStart"/>
+      <w:r>
+        <w:rPr>
+          <w:bCs/>
+          <w:color w:val="000000"/>
+          <w:sz w:val="20"/>
+          <w:szCs w:val="20"/>
+        </w:rPr>
+        <w:t>seperti</w:t>
+      </w:r>
+      <w:proofErr w:type="spellEnd"/>
+      <w:r>
+        <w:rPr>
+          <w:bCs/>
+          <w:color w:val="000000"/>
+          <w:sz w:val="20"/>
+          <w:szCs w:val="20"/>
+        </w:rPr>
+        <w:t xml:space="preserve"> </w:t>
+      </w:r>
+      <w:proofErr w:type="spellStart"/>
+      <w:r>
+        <w:rPr>
+          <w:bCs/>
+          <w:color w:val="000000"/>
+          <w:sz w:val="20"/>
+          <w:szCs w:val="20"/>
+        </w:rPr>
+        <w:t>berikut</w:t>
+      </w:r>
+      <w:proofErr w:type="spellEnd"/>
+    </w:p>
+    <w:p>
+      <w:pPr>
+        <w:keepNext/>
+        <w:spacing w:before="240"/>
+        <w:jc w:val="center"/>
+      </w:pPr>
+      <w:r>
+        <w:rPr>
+          <w:bCs/>
+          <w:color w:val="000000"/>
+          <w:sz w:val="20"/>
+          <w:szCs w:val="20"/>
+        </w:rPr>
+        <w:drawing>
+          <wp:inline distT="0" distB="0" distL="0" distR="0" wp14:anchorId="726F73B4" wp14:editId="0BF3AA03">
+            <wp:extent cx="2651760" cy="3047365"/>
+            <wp:effectExtent l="0" t="0" r="0" b="635"/>
+            <wp:docPr id="4" name="Picture 4"/>
+            <wp:cNvGraphicFramePr>
+              <a:graphicFrameLocks xmlns:a="http://schemas.openxmlformats.org/drawingml/2006/main" noChangeAspect="1"/>
+            </wp:cNvGraphicFramePr>
+            <a:graphic xmlns:a="http://schemas.openxmlformats.org/drawingml/2006/main">
+              <a:graphicData uri="http://schemas.openxmlformats.org/drawingml/2006/picture">
+                <pic:pic xmlns:pic="http://schemas.openxmlformats.org/drawingml/2006/picture">
+                  <pic:nvPicPr>
+                    <pic:cNvPr id="1" name=""/>
+                    <pic:cNvPicPr/>
+                  </pic:nvPicPr>
+                  <pic:blipFill>
+                    <a:blip r:embed="rId15"/>
+                    <a:stretch>
+                      <a:fillRect/>
+                    </a:stretch>
+                  </pic:blipFill>
+                  <pic:spPr>
+                    <a:xfrm>
+                      <a:off x="0" y="0"/>
+                      <a:ext cx="2651760" cy="3047365"/>
+                    </a:xfrm>
+                    <a:prstGeom prst="rect">
+                      <a:avLst/>
+                    </a:prstGeom>
+                  </pic:spPr>
+                </pic:pic>
+              </a:graphicData>
+            </a:graphic>
+          </wp:inline>
+        </w:drawing>
+      </w:r>
+    </w:p>
+    <w:p>
+      <w:pPr>
+        <w:pStyle w:val="Caption"/>
+        <w:jc w:val="center"/>
+        <w:rPr>
+          <w:bCs/>
+          <w:i w:val="0"/>
+          <w:iCs w:val="0"/>
+          <w:color w:val="auto"/>
+          <w:sz w:val="20"/>
+          <w:szCs w:val="20"/>
+        </w:rPr>
+      </w:pPr>
+      <w:r>
+        <w:rPr>
+          <w:i w:val="0"/>
+          <w:iCs w:val="0"/>
+          <w:color w:val="auto"/>
+        </w:rPr>
+        <w:t xml:space="preserve">Gambar  </w:t>
+      </w:r>
+      <w:r>
+        <w:rPr>
+          <w:i w:val="0"/>
+          <w:iCs w:val="0"/>
+          <w:color w:val="auto"/>
+        </w:rPr>
+        <w:fldChar w:fldCharType="begin"/>
+      </w:r>
+      <w:r>
+        <w:rPr>
+          <w:i w:val="0"/>
+          <w:iCs w:val="0"/>
+          <w:color w:val="auto"/>
+        </w:rPr>
+        <w:instrText xml:space="preserve"> SEQ Gambar_ \* ARABIC </w:instrText>
+      </w:r>
+      <w:r>
+        <w:rPr>
+          <w:i w:val="0"/>
+          <w:iCs w:val="0"/>
+          <w:color w:val="auto"/>
+        </w:rPr>
+        <w:fldChar w:fldCharType="separate"/>
+      </w:r>
+      <w:r>
+        <w:rPr>
+          <w:i w:val="0"/>
+          <w:iCs w:val="0"/>
+          <w:noProof/>
+          <w:color w:val="auto"/>
+        </w:rPr>
+        <w:t>2</w:t>
+      </w:r>
+      <w:r>
+        <w:rPr>
+          <w:i w:val="0"/>
+          <w:iCs w:val="0"/>
+          <w:color w:val="auto"/>
+        </w:rPr>
+        <w:fldChar w:fldCharType="end"/>
+      </w:r>
+      <w:r>
+        <w:rPr>
+          <w:i w:val="0"/>
+          <w:iCs w:val="0"/>
+          <w:color w:val="auto"/>
+        </w:rPr>
+        <w:t xml:space="preserve"> </w:t>
+      </w:r>
+      <w:proofErr w:type="spellStart"/>
+      <w:r>
+        <w:rPr>
+          <w:i w:val="0"/>
+          <w:iCs w:val="0"/>
+          <w:color w:val="auto"/>
+        </w:rPr>
+        <w:t>Variabel</w:t>
+      </w:r>
+      <w:proofErr w:type="spellEnd"/>
+      <w:r>
+        <w:rPr>
+          <w:i w:val="0"/>
+          <w:iCs w:val="0"/>
+          <w:color w:val="auto"/>
+        </w:rPr>
+        <w:t xml:space="preserve"> </w:t>
+      </w:r>
+      <w:proofErr w:type="spellStart"/>
+      <w:r>
+        <w:rPr>
+          <w:i w:val="0"/>
+          <w:iCs w:val="0"/>
+          <w:color w:val="auto"/>
+        </w:rPr>
+        <w:t>setelah</w:t>
+      </w:r>
+      <w:proofErr w:type="spellEnd"/>
+      <w:r>
+        <w:rPr>
+          <w:i w:val="0"/>
+          <w:iCs w:val="0"/>
+          <w:color w:val="auto"/>
+        </w:rPr>
+        <w:t xml:space="preserve"> </w:t>
+      </w:r>
+      <w:proofErr w:type="spellStart"/>
+      <w:r>
+        <w:rPr>
+          <w:i w:val="0"/>
+          <w:iCs w:val="0"/>
+          <w:color w:val="auto"/>
+        </w:rPr>
+        <w:t>dilakukan</w:t>
+      </w:r>
+      <w:proofErr w:type="spellEnd"/>
+      <w:r>
+        <w:rPr>
+          <w:i w:val="0"/>
+          <w:iCs w:val="0"/>
+          <w:color w:val="auto"/>
+        </w:rPr>
+        <w:t xml:space="preserve"> cleaning data</w:t>
+      </w:r>
+    </w:p>
+    <w:p>
+      <w:pPr>
+        <w:spacing w:before="240"/>
+        <w:ind w:firstLine="270"/>
+        <w:jc w:val="both"/>
+        <w:rPr>
+          <w:bCs/>
+          <w:color w:val="000000"/>
+          <w:sz w:val="20"/>
+          <w:szCs w:val="20"/>
+        </w:rPr>
+      </w:pPr>
     </w:p>
     <w:p>
       <w:pPr>
@@ -7662,6 +9520,7 @@
           <w:szCs w:val="20"/>
         </w:rPr>
       </w:pPr>
+      <w:proofErr w:type="gramStart"/>
       <w:r>
         <w:rPr>
           <w:sz w:val="20"/>
@@ -7678,6 +9537,7 @@
         <w:t>Kambing</w:t>
       </w:r>
       <w:proofErr w:type="spellEnd"/>
+      <w:proofErr w:type="gramEnd"/>
     </w:p>
     <w:p>
       <w:pPr>
@@ -8416,6 +10276,7 @@
                 <w:sz w:val="20"/>
                 <w:szCs w:val="20"/>
               </w:rPr>
+              <w:lastRenderedPageBreak/>
               <w:t>JP08</w:t>
             </w:r>
           </w:p>
@@ -10356,7 +12217,6 @@
                 <w:sz w:val="20"/>
                 <w:szCs w:val="20"/>
               </w:rPr>
-              <w:lastRenderedPageBreak/>
               <w:t>GP14</w:t>
             </w:r>
           </w:p>
@@ -11886,6 +13746,7 @@
                 <w:sz w:val="20"/>
                 <w:szCs w:val="20"/>
               </w:rPr>
+              <w:lastRenderedPageBreak/>
               <w:t>GP26</w:t>
             </w:r>
           </w:p>
@@ -13883,7 +15744,6 @@
                 <w:sz w:val="20"/>
                 <w:szCs w:val="20"/>
               </w:rPr>
-              <w:lastRenderedPageBreak/>
               <w:t>GP40</w:t>
             </w:r>
           </w:p>
@@ -15339,8 +17199,17 @@
                 <w:sz w:val="20"/>
                 <w:szCs w:val="20"/>
               </w:rPr>
-              <w:t xml:space="preserve"> 5  ml</w:t>
-            </w:r>
+              <w:t xml:space="preserve"> </w:t>
+            </w:r>
+            <w:proofErr w:type="gramStart"/>
+            <w:r>
+              <w:rPr>
+                <w:sz w:val="20"/>
+                <w:szCs w:val="20"/>
+              </w:rPr>
+              <w:t>5  ml</w:t>
+            </w:r>
+            <w:proofErr w:type="gramEnd"/>
           </w:p>
         </w:tc>
       </w:tr>
@@ -20550,6 +22419,7 @@
           <w:szCs w:val="20"/>
         </w:rPr>
       </w:pPr>
+      <w:proofErr w:type="gramStart"/>
       <w:r>
         <w:rPr>
           <w:b/>
@@ -20570,6 +22440,7 @@
         <w:t>Tabel</w:t>
       </w:r>
       <w:proofErr w:type="spellEnd"/>
+      <w:proofErr w:type="gramEnd"/>
     </w:p>
     <w:p>
       <w:pPr>
@@ -21104,7 +22975,6 @@
           <w:sz w:val="20"/>
           <w:szCs w:val="20"/>
         </w:rPr>
-        <w:lastRenderedPageBreak/>
         <w:t>disajikan</w:t>
       </w:r>
       <w:proofErr w:type="spellEnd"/>
@@ -21725,7 +23595,23 @@
           <w:sz w:val="20"/>
           <w:szCs w:val="20"/>
         </w:rPr>
-        <w:t xml:space="preserve">, P.(2001); Martinez, </w:t>
+        <w:t xml:space="preserve">, </w:t>
+      </w:r>
+      <w:proofErr w:type="gramStart"/>
+      <w:r>
+        <w:rPr>
+          <w:sz w:val="20"/>
+          <w:szCs w:val="20"/>
+        </w:rPr>
+        <w:t>P.(</w:t>
+      </w:r>
+      <w:proofErr w:type="gramEnd"/>
+      <w:r>
+        <w:rPr>
+          <w:sz w:val="20"/>
+          <w:szCs w:val="20"/>
+        </w:rPr>
+        <w:t xml:space="preserve">2001); Martinez, </w:t>
       </w:r>
       <w:r>
         <w:rPr>
@@ -22067,7 +23953,23 @@
           <w:sz w:val="20"/>
           <w:szCs w:val="20"/>
         </w:rPr>
-        <w:t xml:space="preserve">, P.(2001): </w:t>
+        <w:t xml:space="preserve">, </w:t>
+      </w:r>
+      <w:proofErr w:type="gramStart"/>
+      <w:r>
+        <w:rPr>
+          <w:sz w:val="20"/>
+          <w:szCs w:val="20"/>
+        </w:rPr>
+        <w:t>P.(</w:t>
+      </w:r>
+      <w:proofErr w:type="gramEnd"/>
+      <w:r>
+        <w:rPr>
+          <w:sz w:val="20"/>
+          <w:szCs w:val="20"/>
+        </w:rPr>
+        <w:t xml:space="preserve">2001): </w:t>
       </w:r>
       <w:r>
         <w:rPr>
@@ -22082,7 +23984,23 @@
           <w:sz w:val="20"/>
           <w:szCs w:val="20"/>
         </w:rPr>
-        <w:t>, Proc. of XXVI. ASR' 2001 Seminar, Instruments And Control, Ostrava, Czech Republic, April 24-27, 2001, pp. 5-15.</w:t>
+        <w:t xml:space="preserve">, Proc. of XXVI. ASR' 2001 Seminar, Instruments </w:t>
+      </w:r>
+      <w:proofErr w:type="gramStart"/>
+      <w:r>
+        <w:rPr>
+          <w:sz w:val="20"/>
+          <w:szCs w:val="20"/>
+        </w:rPr>
+        <w:t>And</w:t>
+      </w:r>
+      <w:proofErr w:type="gramEnd"/>
+      <w:r>
+        <w:rPr>
+          <w:sz w:val="20"/>
+          <w:szCs w:val="20"/>
+        </w:rPr>
+        <w:t xml:space="preserve"> Control, Ostrava, Czech Republic, April 24-27, 2001, pp. 5-15.</w:t>
       </w:r>
     </w:p>
     <w:p>
@@ -22107,7 +24025,25 @@
           <w:sz w:val="20"/>
           <w:szCs w:val="20"/>
         </w:rPr>
-        <w:t>On the Use of Normalized Edit Distances and an Efficient k-NN Search Technique (k-AESA) for Fast and  Accurate String Classification</w:t>
+        <w:t xml:space="preserve">On the Use of Normalized Edit Distances and an Efficient k-NN Search Technique (k-AESA) for Fast </w:t>
+      </w:r>
+      <w:proofErr w:type="gramStart"/>
+      <w:r>
+        <w:rPr>
+          <w:i/>
+          <w:sz w:val="20"/>
+          <w:szCs w:val="20"/>
+        </w:rPr>
+        <w:t>and  Accurate</w:t>
+      </w:r>
+      <w:proofErr w:type="gramEnd"/>
+      <w:r>
+        <w:rPr>
+          <w:i/>
+          <w:sz w:val="20"/>
+          <w:szCs w:val="20"/>
+        </w:rPr>
+        <w:t xml:space="preserve"> String Classification</w:t>
       </w:r>
       <w:r>
         <w:rPr>
@@ -24538,6 +26474,25 @@
       <w:color w:val="808080"/>
     </w:rPr>
   </w:style>
+  <w:style w:type="paragraph" w:styleId="Caption">
+    <w:name w:val="caption"/>
+    <w:basedOn w:val="Normal"/>
+    <w:next w:val="Normal"/>
+    <w:uiPriority w:val="35"/>
+    <w:unhideWhenUsed/>
+    <w:qFormat/>
+    <w:rsid w:val="004A377F"/>
+    <w:pPr>
+      <w:spacing w:after="200"/>
+    </w:pPr>
+    <w:rPr>
+      <w:i/>
+      <w:iCs/>
+      <w:color w:val="1F497D" w:themeColor="text2"/>
+      <w:sz w:val="18"/>
+      <w:szCs w:val="18"/>
+    </w:rPr>
+  </w:style>
 </w:styles>
 </file>
 
@@ -24637,7 +26592,7 @@
   <w:rsids>
     <w:rsidRoot w:val="00A31B47"/>
     <w:rsid w:val="00A31B47"/>
-    <w:rsid w:val="00F55CF7"/>
+    <w:rsid w:val="00DB196B"/>
   </w:rsids>
   <m:mathPr>
     <m:mathFont m:val="Cambria Math"/>

</xml_diff>